<commit_message>
aba de desafios quase pronta
</commit_message>
<xml_diff>
--- a/Revisão TCC.docx
+++ b/Revisão TCC.docx
@@ -3832,8 +3832,8 @@
           <w:noProof/>
         </w:rPr>
         <w:drawing>
-          <wp:inline distT="0" distB="0" distL="0" distR="0" wp14:anchorId="62BF280F" wp14:editId="54D20FDC">
-            <wp:extent cx="3806190" cy="3311525"/>
+          <wp:inline distT="0" distB="0" distL="0" distR="0" wp14:anchorId="62BF280F" wp14:editId="4201D9E8">
+            <wp:extent cx="3722400" cy="3240000"/>
             <wp:effectExtent l="0" t="0" r="0" b="0"/>
             <wp:docPr id="2" name="Picture 1" descr="A diagram of a program&#10;&#10;Description automatically generated"/>
             <wp:cNvGraphicFramePr>
@@ -3857,7 +3857,7 @@
                   <pic:spPr bwMode="auto">
                     <a:xfrm>
                       <a:off x="0" y="0"/>
-                      <a:ext cx="3806190" cy="3311525"/>
+                      <a:ext cx="3722400" cy="3240000"/>
                     </a:xfrm>
                     <a:prstGeom prst="rect">
                       <a:avLst/>
@@ -5531,9 +5531,9 @@
           <w:noProof/>
         </w:rPr>
         <w:drawing>
-          <wp:inline distT="0" distB="0" distL="0" distR="0" wp14:anchorId="6C932F45" wp14:editId="56787DD7">
-            <wp:extent cx="5317351" cy="3488055"/>
-            <wp:effectExtent l="0" t="0" r="0" b="4445"/>
+          <wp:inline distT="0" distB="0" distL="0" distR="0" wp14:anchorId="6C932F45" wp14:editId="2A63640C">
+            <wp:extent cx="4939200" cy="3240000"/>
+            <wp:effectExtent l="0" t="0" r="0" b="0"/>
             <wp:docPr id="1078276246" name="Picture 1" descr="A diagram of a data layer&#10;&#10;Description automatically generated"/>
             <wp:cNvGraphicFramePr>
               <a:graphicFrameLocks xmlns:a="http://schemas.openxmlformats.org/drawingml/2006/main" noChangeAspect="1"/>
@@ -5553,7 +5553,7 @@
                   <pic:spPr bwMode="auto">
                     <a:xfrm>
                       <a:off x="0" y="0"/>
-                      <a:ext cx="5318784" cy="3488995"/>
+                      <a:ext cx="4939200" cy="3240000"/>
                     </a:xfrm>
                     <a:prstGeom prst="rect">
                       <a:avLst/>
@@ -5839,7 +5839,6 @@
           <w:sz w:val="20"/>
           <w:szCs w:val="20"/>
         </w:rPr>
-        <w:lastRenderedPageBreak/>
         <w:t>Figura 4:</w:t>
       </w:r>
       <w:r>
@@ -5888,6 +5887,7 @@
         <w:ind w:left="0" w:right="0" w:firstLine="0"/>
       </w:pPr>
       <w:r>
+        <w:lastRenderedPageBreak/>
         <w:t xml:space="preserve"> </w:t>
       </w:r>
       <w:r>
@@ -5895,9 +5895,9 @@
           <w:noProof/>
         </w:rPr>
         <w:drawing>
-          <wp:inline distT="0" distB="0" distL="0" distR="0" wp14:anchorId="2756E63D" wp14:editId="5C34DD0E">
-            <wp:extent cx="4664075" cy="4026433"/>
-            <wp:effectExtent l="0" t="0" r="0" b="0"/>
+          <wp:inline distT="0" distB="0" distL="0" distR="0" wp14:anchorId="2756E63D" wp14:editId="6903C052">
+            <wp:extent cx="3754800" cy="3240000"/>
+            <wp:effectExtent l="0" t="0" r="4445" b="0"/>
             <wp:docPr id="498900391" name="Picture 6" descr="A green and blue box with text&#10;&#10;Description automatically generated with medium confidence"/>
             <wp:cNvGraphicFramePr>
               <a:graphicFrameLocks xmlns:a="http://schemas.openxmlformats.org/drawingml/2006/main" noChangeAspect="1"/>
@@ -5923,7 +5923,7 @@
                   <pic:spPr bwMode="auto">
                     <a:xfrm>
                       <a:off x="0" y="0"/>
-                      <a:ext cx="4674546" cy="4035472"/>
+                      <a:ext cx="3754800" cy="3240000"/>
                     </a:xfrm>
                     <a:prstGeom prst="rect">
                       <a:avLst/>
@@ -6150,7 +6150,6 @@
         <w:ind w:left="0" w:right="0" w:firstLine="720"/>
       </w:pPr>
       <w:r>
-        <w:lastRenderedPageBreak/>
         <w:t>Como o MySQL é um banco de dados relacional, antes de o utilizar, é necessário criar um diagrama de relacionamentos das tabelas para qu</w:t>
       </w:r>
       <w:r>
@@ -6200,9 +6199,9 @@
           <w:noProof/>
         </w:rPr>
         <w:drawing>
-          <wp:inline distT="0" distB="0" distL="0" distR="0" wp14:anchorId="55965685" wp14:editId="264D8AE7">
-            <wp:extent cx="4917781" cy="4022169"/>
-            <wp:effectExtent l="0" t="0" r="0" b="3810"/>
+          <wp:inline distT="0" distB="0" distL="0" distR="0" wp14:anchorId="55965685" wp14:editId="5C115FF0">
+            <wp:extent cx="3960000" cy="3240000"/>
+            <wp:effectExtent l="0" t="0" r="2540" b="0"/>
             <wp:docPr id="1035122875" name="Picture 7" descr="A diagram of a user flow&#10;&#10;Description automatically generated"/>
             <wp:cNvGraphicFramePr>
               <a:graphicFrameLocks xmlns:a="http://schemas.openxmlformats.org/drawingml/2006/main" noChangeAspect="1"/>
@@ -6229,7 +6228,7 @@
                   <pic:spPr>
                     <a:xfrm>
                       <a:off x="0" y="0"/>
-                      <a:ext cx="4934037" cy="4035465"/>
+                      <a:ext cx="3960000" cy="3240000"/>
                     </a:xfrm>
                     <a:prstGeom prst="rect">
                       <a:avLst/>
@@ -6377,11 +6376,7 @@
         <w:t xml:space="preserve"> </w:t>
       </w:r>
       <w:r>
-        <w:t xml:space="preserve">um módulo de autenticação, em que, quando um usuário se registra ou se autentica, um token JWT é gerado e retornado ao cliente para que esse possa ter </w:t>
-      </w:r>
-      <w:r>
-        <w:lastRenderedPageBreak/>
-        <w:t xml:space="preserve">acesso aos </w:t>
+        <w:t xml:space="preserve">um módulo de autenticação, em que, quando um usuário se registra ou se autentica, um token JWT é gerado e retornado ao cliente para que esse possa ter acesso aos </w:t>
       </w:r>
       <w:proofErr w:type="spellStart"/>
       <w:r>
@@ -6411,7 +6406,11 @@
       </w:r>
       <w:proofErr w:type="spellEnd"/>
       <w:r>
-        <w:t xml:space="preserve">, caso o usuário não tenha um token salvo em seu aparelho, esse verá uma tela inicial onde poderá se registrar ou se autenticar. Caso esse tenha um token salvo, ele será redirecionado à tela principal da aplicação, como demonstrado nas imagens abaixo. </w:t>
+        <w:t xml:space="preserve">, caso o usuário não tenha um token salvo em seu aparelho, esse verá uma tela inicial onde poderá se registrar ou se autenticar. Caso esse tenha um </w:t>
+      </w:r>
+      <w:r>
+        <w:lastRenderedPageBreak/>
+        <w:t xml:space="preserve">token salvo, ele será redirecionado à tela principal da aplicação, como demonstrado nas imagens abaixo. </w:t>
       </w:r>
     </w:p>
     <w:p>
@@ -6763,7 +6762,6 @@
         <w:ind w:left="0" w:right="0" w:firstLine="720"/>
       </w:pPr>
       <w:r>
-        <w:lastRenderedPageBreak/>
         <w:t>Caso o usuário não tenha registrado o motivador e esteja tentando utilizar do aplicativo, uma tela com um formulário será apresentada a esse para que possa fazer o registro de seu objetivo, assim como demonstra a figura abaixo.</w:t>
       </w:r>
     </w:p>
@@ -6811,6 +6809,7 @@
         <w:rPr>
           <w:noProof/>
         </w:rPr>
+        <w:lastRenderedPageBreak/>
         <w:drawing>
           <wp:inline distT="0" distB="0" distL="0" distR="0" wp14:anchorId="7C4ABE62" wp14:editId="48C9F068">
             <wp:extent cx="1944000" cy="3240000"/>
@@ -6997,6 +6996,41 @@
         <w:pStyle w:val="ListParagraph"/>
         <w:spacing w:after="0"/>
         <w:ind w:left="0" w:right="0" w:firstLine="720"/>
+      </w:pPr>
+    </w:p>
+    <w:p>
+      <w:pPr>
+        <w:pStyle w:val="ListParagraph"/>
+        <w:spacing w:after="0"/>
+        <w:ind w:left="0" w:right="0" w:firstLine="720"/>
+      </w:pPr>
+    </w:p>
+    <w:p>
+      <w:pPr>
+        <w:pStyle w:val="ListParagraph"/>
+        <w:spacing w:after="0"/>
+        <w:ind w:left="0" w:right="0" w:firstLine="720"/>
+      </w:pPr>
+    </w:p>
+    <w:p>
+      <w:pPr>
+        <w:pStyle w:val="ListParagraph"/>
+        <w:spacing w:after="0"/>
+        <w:ind w:left="0" w:right="0" w:firstLine="720"/>
+      </w:pPr>
+    </w:p>
+    <w:p>
+      <w:pPr>
+        <w:pStyle w:val="ListParagraph"/>
+        <w:spacing w:after="0"/>
+        <w:ind w:left="0" w:right="0" w:firstLine="720"/>
+      </w:pPr>
+    </w:p>
+    <w:p>
+      <w:pPr>
+        <w:pStyle w:val="ListParagraph"/>
+        <w:spacing w:after="0"/>
+        <w:ind w:left="0" w:right="0" w:firstLine="720"/>
         <w:rPr>
           <w:sz w:val="20"/>
           <w:szCs w:val="20"/>
@@ -7632,9 +7666,9 @@
           <w:noProof/>
         </w:rPr>
         <w:drawing>
-          <wp:inline distT="0" distB="0" distL="0" distR="0" wp14:anchorId="77C5F3F6" wp14:editId="2BC9AECC">
-            <wp:extent cx="2896880" cy="5016688"/>
-            <wp:effectExtent l="0" t="0" r="3175" b="0"/>
+          <wp:inline distT="0" distB="0" distL="0" distR="0" wp14:anchorId="77C5F3F6" wp14:editId="4BF2AB34">
+            <wp:extent cx="2286000" cy="3960000"/>
+            <wp:effectExtent l="0" t="0" r="0" b="2540"/>
             <wp:docPr id="1874339651" name="Picture 15" descr="A screenshot of a computer program&#10;&#10;Description automatically generated"/>
             <wp:cNvGraphicFramePr>
               <a:graphicFrameLocks xmlns:a="http://schemas.openxmlformats.org/drawingml/2006/main" noChangeAspect="1"/>
@@ -7661,7 +7695,7 @@
                   <pic:spPr>
                     <a:xfrm>
                       <a:off x="0" y="0"/>
-                      <a:ext cx="2896880" cy="5016688"/>
+                      <a:ext cx="2286000" cy="3960000"/>
                     </a:xfrm>
                     <a:prstGeom prst="rect">
                       <a:avLst/>
@@ -7722,7 +7756,6 @@
         <w:ind w:left="187" w:right="0" w:hanging="202"/>
       </w:pPr>
       <w:r>
-        <w:lastRenderedPageBreak/>
         <w:t xml:space="preserve">RESULTADOS E DISCUSSÕES  </w:t>
       </w:r>
     </w:p>
@@ -8136,7 +8169,6 @@
         <w:ind w:left="187" w:right="0" w:hanging="202"/>
       </w:pPr>
       <w:r>
-        <w:lastRenderedPageBreak/>
         <w:t xml:space="preserve">REFERÊNCIAS </w:t>
       </w:r>
     </w:p>
@@ -8331,6 +8363,7 @@
         </w:rPr>
       </w:pPr>
       <w:r>
+        <w:lastRenderedPageBreak/>
         <w:t xml:space="preserve">BRASIL. </w:t>
       </w:r>
       <w:r>
@@ -9144,7 +9177,6 @@
         <w:rPr>
           <w:lang w:val="en-US"/>
         </w:rPr>
-        <w:lastRenderedPageBreak/>
         <w:t xml:space="preserve">VON AHN, Luis. </w:t>
       </w:r>
       <w:r>

</xml_diff>